<commit_message>
Add message language examples to ErrorTrap.xlsm
</commit_message>
<xml_diff>
--- a/Scripting notes.docx
+++ b/Scripting notes.docx
@@ -1,6 +1,6 @@
 
 <file path=word/document.xml><?xml version="1.0" encoding="utf-8"?>
-<w:document xmlns:wpc="http://schemas.microsoft.com/office/word/2010/wordprocessingCanvas" xmlns:cx="http://schemas.microsoft.com/office/drawing/2014/chartex" xmlns:cx1="http://schemas.microsoft.com/office/drawing/2015/9/8/chartex" xmlns:cx2="http://schemas.microsoft.com/office/drawing/2015/10/21/chartex" xmlns:cx3="http://schemas.microsoft.com/office/drawing/2016/5/9/chartex" xmlns:cx4="http://schemas.microsoft.com/office/drawing/2016/5/10/chartex" xmlns:cx5="http://schemas.microsoft.com/office/drawing/2016/5/11/chartex" xmlns:cx6="http://schemas.microsoft.com/office/drawing/2016/5/12/chartex" xmlns:cx7="http://schemas.microsoft.com/office/drawing/2016/5/13/chartex" xmlns:cx8="http://schemas.microsoft.com/office/drawing/2016/5/14/chartex" xmlns:mc="http://schemas.openxmlformats.org/markup-compatibility/2006" xmlns:aink="http://schemas.microsoft.com/office/drawing/2016/ink" xmlns:am3d="http://schemas.microsoft.com/office/drawing/2017/model3d" xmlns:o="urn:schemas-microsoft-com:office:office" xmlns:r="http://schemas.openxmlformats.org/officeDocument/2006/relationships" xmlns:m="http://schemas.openxmlformats.org/officeDocument/2006/math" xmlns:v="urn:schemas-microsoft-com:vml" xmlns:wp14="http://schemas.microsoft.com/office/word/2010/wordprocessingDrawing" xmlns:wp="http://schemas.openxmlformats.org/drawingml/2006/wordprocessingDrawing" xmlns:w10="urn:schemas-microsoft-com:office:word" xmlns:w="http://schemas.openxmlformats.org/wordprocessingml/2006/main" xmlns:w14="http://schemas.microsoft.com/office/word/2010/wordml" xmlns:w15="http://schemas.microsoft.com/office/word/2012/wordml" xmlns:w16cex="http://schemas.microsoft.com/office/word/2018/wordml/cex" xmlns:w16cid="http://schemas.microsoft.com/office/word/2016/wordml/cid" xmlns:w16="http://schemas.microsoft.com/office/word/2018/wordml" xmlns:w16se="http://schemas.microsoft.com/office/word/2015/wordml/symex" xmlns:wpg="http://schemas.microsoft.com/office/word/2010/wordprocessingGroup" xmlns:wpi="http://schemas.microsoft.com/office/word/2010/wordprocessingInk" xmlns:wne="http://schemas.microsoft.com/office/word/2006/wordml" xmlns:wps="http://schemas.microsoft.com/office/word/2010/wordprocessingShape" mc:Ignorable="w14 w15 w16se w16cid w16 w16cex wp14">
+<w:document xmlns:wpc="http://schemas.microsoft.com/office/word/2010/wordprocessingCanvas" xmlns:cx="http://schemas.microsoft.com/office/drawing/2014/chartex" xmlns:cx1="http://schemas.microsoft.com/office/drawing/2015/9/8/chartex" xmlns:cx2="http://schemas.microsoft.com/office/drawing/2015/10/21/chartex" xmlns:cx3="http://schemas.microsoft.com/office/drawing/2016/5/9/chartex" xmlns:cx4="http://schemas.microsoft.com/office/drawing/2016/5/10/chartex" xmlns:cx5="http://schemas.microsoft.com/office/drawing/2016/5/11/chartex" xmlns:cx6="http://schemas.microsoft.com/office/drawing/2016/5/12/chartex" xmlns:cx7="http://schemas.microsoft.com/office/drawing/2016/5/13/chartex" xmlns:cx8="http://schemas.microsoft.com/office/drawing/2016/5/14/chartex" xmlns:mc="http://schemas.openxmlformats.org/markup-compatibility/2006" xmlns:aink="http://schemas.microsoft.com/office/drawing/2016/ink" xmlns:am3d="http://schemas.microsoft.com/office/drawing/2017/model3d" xmlns:o="urn:schemas-microsoft-com:office:office" xmlns:r="http://schemas.openxmlformats.org/officeDocument/2006/relationships" xmlns:m="http://schemas.openxmlformats.org/officeDocument/2006/math" xmlns:v="urn:schemas-microsoft-com:vml" xmlns:wp14="http://schemas.microsoft.com/office/word/2010/wordprocessingDrawing" xmlns:wp="http://schemas.openxmlformats.org/drawingml/2006/wordprocessingDrawing" xmlns:w10="urn:schemas-microsoft-com:office:word" xmlns:w="http://schemas.openxmlformats.org/wordprocessingml/2006/main" xmlns:w14="http://schemas.microsoft.com/office/word/2010/wordml" xmlns:w15="http://schemas.microsoft.com/office/word/2012/wordml" xmlns:w16cex="http://schemas.microsoft.com/office/word/2018/wordml/cex" xmlns:w16cid="http://schemas.microsoft.com/office/word/2016/wordml/cid" xmlns:w16="http://schemas.microsoft.com/office/word/2018/wordml" xmlns:w16sdtdh="http://schemas.microsoft.com/office/word/2020/wordml/sdtdatahash" xmlns:w16se="http://schemas.microsoft.com/office/word/2015/wordml/symex" xmlns:wpg="http://schemas.microsoft.com/office/word/2010/wordprocessingGroup" xmlns:wpi="http://schemas.microsoft.com/office/word/2010/wordprocessingInk" xmlns:wne="http://schemas.microsoft.com/office/word/2006/wordml" xmlns:wps="http://schemas.microsoft.com/office/word/2010/wordprocessingShape" mc:Ignorable="w14 w15 w16se w16cid w16 w16cex w16sdtdh wp14">
   <w:body>
     <w:p>
       <w:r>
@@ -10,6 +10,215 @@
     <w:p/>
     <w:p>
       <w:r>
+        <w:t>6/13/21</w:t>
+      </w:r>
+    </w:p>
+    <w:p>
+      <w:r>
+        <w:t>Update tblObject.xlsm</w:t>
+      </w:r>
+    </w:p>
+    <w:p>
+      <w:pPr>
+        <w:pStyle w:val="ListParagraph"/>
+        <w:numPr>
+          <w:ilvl w:val="0"/>
+          <w:numId w:val="11"/>
+        </w:numPr>
+      </w:pPr>
+      <w:r>
+        <w:t>Workbook status able to toggle between usage and best VBA performance</w:t>
+      </w:r>
+    </w:p>
+    <w:p>
+      <w:pPr>
+        <w:pStyle w:val="ListParagraph"/>
+        <w:numPr>
+          <w:ilvl w:val="1"/>
+          <w:numId w:val="11"/>
+        </w:numPr>
+      </w:pPr>
+      <w:r>
+        <w:t>Import latest SaveWkbkStatus and ResetWkbkStatus</w:t>
+      </w:r>
+    </w:p>
+    <w:p>
+      <w:pPr>
+        <w:pStyle w:val="ListParagraph"/>
+        <w:numPr>
+          <w:ilvl w:val="1"/>
+          <w:numId w:val="11"/>
+        </w:numPr>
+      </w:pPr>
+      <w:r>
+        <w:t>Add global constants for sStatusRun and sStatusOrig</w:t>
+      </w:r>
+    </w:p>
+    <w:p/>
+    <w:p>
+      <w:r>
+        <w:t>tblRowsCols</w:t>
+      </w:r>
+    </w:p>
+    <w:p>
+      <w:r>
+        <w:t>Provision</w:t>
+      </w:r>
+    </w:p>
+    <w:p/>
+    <w:p>
+      <w:r>
+        <w:t>FormatTbl</w:t>
+      </w:r>
+    </w:p>
+    <w:p>
+      <w:pPr>
+        <w:pStyle w:val="ListParagraph"/>
+        <w:numPr>
+          <w:ilvl w:val="0"/>
+          <w:numId w:val="12"/>
+        </w:numPr>
+      </w:pPr>
+      <w:r>
+        <w:t>ReadSetting</w:t>
+      </w:r>
+      <w:r>
+        <w:t xml:space="preserve"> [modUtilities]</w:t>
+      </w:r>
+    </w:p>
+    <w:p>
+      <w:pPr>
+        <w:pStyle w:val="ListParagraph"/>
+        <w:numPr>
+          <w:ilvl w:val="0"/>
+          <w:numId w:val="12"/>
+        </w:numPr>
+      </w:pPr>
+      <w:r>
+        <w:t>RefreshTblClsHeader</w:t>
+      </w:r>
+      <w:r>
+        <w:t xml:space="preserve"> [tblRowsCols]</w:t>
+      </w:r>
+    </w:p>
+    <w:p>
+      <w:pPr>
+        <w:pStyle w:val="ListParagraph"/>
+        <w:numPr>
+          <w:ilvl w:val="0"/>
+          <w:numId w:val="12"/>
+        </w:numPr>
+        <w:rPr>
+          <w:strike/>
+        </w:rPr>
+      </w:pPr>
+      <w:r>
+        <w:rPr>
+          <w:strike/>
+        </w:rPr>
+        <w:t>SetTableWidthAndNumFormat</w:t>
+      </w:r>
+      <w:r>
+        <w:rPr>
+          <w:strike/>
+        </w:rPr>
+        <w:t xml:space="preserve"> </w:t>
+      </w:r>
+      <w:r>
+        <w:rPr>
+          <w:strike/>
+        </w:rPr>
+        <w:t>[tblRowsCols]</w:t>
+      </w:r>
+      <w:r>
+        <w:t xml:space="preserve"> only with ColInfo</w:t>
+      </w:r>
+    </w:p>
+    <w:p>
+      <w:pPr>
+        <w:pStyle w:val="ListParagraph"/>
+        <w:numPr>
+          <w:ilvl w:val="0"/>
+          <w:numId w:val="12"/>
+        </w:numPr>
+        <w:rPr>
+          <w:strike/>
+        </w:rPr>
+      </w:pPr>
+      <w:r>
+        <w:rPr>
+          <w:strike/>
+        </w:rPr>
+        <w:t>SetTableComments</w:t>
+      </w:r>
+      <w:r>
+        <w:rPr>
+          <w:strike/>
+        </w:rPr>
+        <w:t xml:space="preserve"> </w:t>
+      </w:r>
+      <w:r>
+        <w:rPr>
+          <w:strike/>
+        </w:rPr>
+        <w:t>[tblRowsCols]</w:t>
+      </w:r>
+    </w:p>
+    <w:p>
+      <w:pPr>
+        <w:pStyle w:val="ListParagraph"/>
+        <w:numPr>
+          <w:ilvl w:val="0"/>
+          <w:numId w:val="12"/>
+        </w:numPr>
+        <w:rPr>
+          <w:strike/>
+        </w:rPr>
+      </w:pPr>
+      <w:r>
+        <w:rPr>
+          <w:strike/>
+        </w:rPr>
+        <w:t>AutosizeComments</w:t>
+      </w:r>
+      <w:r>
+        <w:rPr>
+          <w:strike/>
+        </w:rPr>
+        <w:t xml:space="preserve"> </w:t>
+      </w:r>
+      <w:r>
+        <w:rPr>
+          <w:strike/>
+        </w:rPr>
+        <w:t>[tblRowsCols]</w:t>
+      </w:r>
+    </w:p>
+    <w:p>
+      <w:pPr>
+        <w:pStyle w:val="ListParagraph"/>
+        <w:numPr>
+          <w:ilvl w:val="0"/>
+          <w:numId w:val="12"/>
+        </w:numPr>
+      </w:pPr>
+      <w:r>
+        <w:t>SetTableNames</w:t>
+      </w:r>
+      <w:r>
+        <w:t xml:space="preserve"> </w:t>
+      </w:r>
+      <w:r>
+        <w:t>[tblRowsCols]</w:t>
+      </w:r>
+    </w:p>
+    <w:p>
+      <w:pPr>
+        <w:pStyle w:val="ListParagraph"/>
+      </w:pPr>
+    </w:p>
+    <w:p>
+      <w:r>
         <w:t>3/26</w:t>
       </w:r>
       <w:r>
@@ -47,23 +256,7 @@
         <w:t xml:space="preserve"> is a good way to keep a [hidden] inventory of what models exist in a workbook</w:t>
       </w:r>
       <w:r>
-        <w:t xml:space="preserve"> and also to gain access to metadata details about the Scenario Model’s configuration (</w:t>
-      </w:r>
-      <w:proofErr w:type="spellStart"/>
-      <w:r>
-        <w:t>IsLite</w:t>
-      </w:r>
-      <w:proofErr w:type="spellEnd"/>
-      <w:r>
-        <w:t xml:space="preserve">, </w:t>
-      </w:r>
-      <w:proofErr w:type="spellStart"/>
-      <w:r>
-        <w:t>IsCalculator</w:t>
-      </w:r>
-      <w:proofErr w:type="spellEnd"/>
-      <w:r>
-        <w:t xml:space="preserve"> etc.</w:t>
+        <w:t xml:space="preserve"> and also to gain access to metadata details about the Scenario Model’s configuration (IsLite, IsCalculator etc.</w:t>
       </w:r>
     </w:p>
     <w:p/>
@@ -82,21 +275,25 @@
         <w:rPr>
           <w:color w:val="70AD47" w:themeColor="accent6"/>
         </w:rPr>
-        <w:t xml:space="preserve">Add generic </w:t>
-      </w:r>
-      <w:proofErr w:type="spellStart"/>
-      <w:r>
+        <w:t>Add generic sht/model name and Filename columns to Validation worksheet (10 sets to allow import of up to 10 configuration files</w:t>
+      </w:r>
+    </w:p>
+    <w:p>
+      <w:pPr>
+        <w:pStyle w:val="ListParagraph"/>
+        <w:numPr>
+          <w:ilvl w:val="0"/>
+          <w:numId w:val="9"/>
+        </w:numPr>
         <w:rPr>
           <w:color w:val="70AD47" w:themeColor="accent6"/>
         </w:rPr>
-        <w:t>sht</w:t>
-      </w:r>
-      <w:proofErr w:type="spellEnd"/>
+      </w:pPr>
       <w:r>
         <w:rPr>
           <w:color w:val="70AD47" w:themeColor="accent6"/>
         </w:rPr>
-        <w:t>/model name and Filename columns to Validation worksheet (10 sets to allow import of up to 10 configuration files</w:t>
+        <w:t>Sht/Model = name of [destination] worksheet in test workbook</w:t>
       </w:r>
     </w:p>
     <w:p>
@@ -110,51 +307,83 @@
           <w:color w:val="70AD47" w:themeColor="accent6"/>
         </w:rPr>
       </w:pPr>
-      <w:proofErr w:type="spellStart"/>
       <w:r>
         <w:rPr>
           <w:color w:val="70AD47" w:themeColor="accent6"/>
         </w:rPr>
-        <w:t>Sht</w:t>
-      </w:r>
-      <w:proofErr w:type="spellEnd"/>
-      <w:r>
+        <w:t>Filename = name of [source] workbook at Validation_path path name</w:t>
+      </w:r>
+    </w:p>
+    <w:p>
+      <w:pPr>
+        <w:pStyle w:val="ListParagraph"/>
+        <w:numPr>
+          <w:ilvl w:val="0"/>
+          <w:numId w:val="8"/>
+        </w:numPr>
         <w:rPr>
           <w:color w:val="70AD47" w:themeColor="accent6"/>
         </w:rPr>
-        <w:t>/Model = name of [destination] worksheet in test workbook</w:t>
-      </w:r>
-    </w:p>
-    <w:p>
-      <w:pPr>
-        <w:pStyle w:val="ListParagraph"/>
-        <w:numPr>
-          <w:ilvl w:val="0"/>
-          <w:numId w:val="9"/>
-        </w:numPr>
+      </w:pPr>
+      <w:r>
         <w:rPr>
           <w:color w:val="70AD47" w:themeColor="accent6"/>
         </w:rPr>
-      </w:pPr>
+        <w:t>Proof of concept with single table (</w:t>
+      </w:r>
       <w:r>
         <w:rPr>
           <w:color w:val="70AD47" w:themeColor="accent6"/>
         </w:rPr>
-        <w:t xml:space="preserve">Filename = name of [source] workbook at </w:t>
-      </w:r>
-      <w:proofErr w:type="spellStart"/>
+        <w:t>tblPorts</w:t>
+      </w:r>
       <w:r>
         <w:rPr>
           <w:color w:val="70AD47" w:themeColor="accent6"/>
         </w:rPr>
-        <w:t>Validation_path</w:t>
-      </w:r>
-      <w:proofErr w:type="spellEnd"/>
-      <w:r>
+        <w:t>) import</w:t>
+      </w:r>
+    </w:p>
+    <w:p>
+      <w:pPr>
+        <w:pStyle w:val="ListParagraph"/>
+        <w:numPr>
+          <w:ilvl w:val="0"/>
+          <w:numId w:val="8"/>
+        </w:numPr>
         <w:rPr>
           <w:color w:val="70AD47" w:themeColor="accent6"/>
         </w:rPr>
-        <w:t xml:space="preserve"> path name</w:t>
+      </w:pPr>
+      <w:r>
+        <w:rPr>
+          <w:color w:val="70AD47" w:themeColor="accent6"/>
+        </w:rPr>
+        <w:t xml:space="preserve">Move all </w:t>
+      </w:r>
+      <w:r>
+        <w:rPr>
+          <w:color w:val="70AD47" w:themeColor="accent6"/>
+        </w:rPr>
+        <w:t xml:space="preserve">generic </w:t>
+      </w:r>
+      <w:r>
+        <w:rPr>
+          <w:color w:val="70AD47" w:themeColor="accent6"/>
+        </w:rPr>
+        <w:t xml:space="preserve">rows/columns </w:t>
+      </w:r>
+      <w:r>
+        <w:rPr>
+          <w:color w:val="70AD47" w:themeColor="accent6"/>
+        </w:rPr>
+        <w:t xml:space="preserve">config imports to new approach </w:t>
+      </w:r>
+      <w:r>
+        <w:rPr>
+          <w:color w:val="70AD47" w:themeColor="accent6"/>
+        </w:rPr>
+        <w:t>(delete existing Val columns for those)</w:t>
       </w:r>
     </w:p>
     <w:p>
@@ -164,78 +393,6 @@
           <w:ilvl w:val="0"/>
           <w:numId w:val="8"/>
         </w:numPr>
-        <w:rPr>
-          <w:color w:val="70AD47" w:themeColor="accent6"/>
-        </w:rPr>
-      </w:pPr>
-      <w:r>
-        <w:rPr>
-          <w:color w:val="70AD47" w:themeColor="accent6"/>
-        </w:rPr>
-        <w:t>Proof of concept with single table (</w:t>
-      </w:r>
-      <w:r>
-        <w:rPr>
-          <w:color w:val="70AD47" w:themeColor="accent6"/>
-        </w:rPr>
-        <w:t>tblPorts</w:t>
-      </w:r>
-      <w:r>
-        <w:rPr>
-          <w:color w:val="70AD47" w:themeColor="accent6"/>
-        </w:rPr>
-        <w:t>) import</w:t>
-      </w:r>
-    </w:p>
-    <w:p>
-      <w:pPr>
-        <w:pStyle w:val="ListParagraph"/>
-        <w:numPr>
-          <w:ilvl w:val="0"/>
-          <w:numId w:val="8"/>
-        </w:numPr>
-        <w:rPr>
-          <w:color w:val="70AD47" w:themeColor="accent6"/>
-        </w:rPr>
-      </w:pPr>
-      <w:r>
-        <w:rPr>
-          <w:color w:val="70AD47" w:themeColor="accent6"/>
-        </w:rPr>
-        <w:t xml:space="preserve">Move all </w:t>
-      </w:r>
-      <w:r>
-        <w:rPr>
-          <w:color w:val="70AD47" w:themeColor="accent6"/>
-        </w:rPr>
-        <w:t xml:space="preserve">generic </w:t>
-      </w:r>
-      <w:r>
-        <w:rPr>
-          <w:color w:val="70AD47" w:themeColor="accent6"/>
-        </w:rPr>
-        <w:t xml:space="preserve">rows/columns </w:t>
-      </w:r>
-      <w:r>
-        <w:rPr>
-          <w:color w:val="70AD47" w:themeColor="accent6"/>
-        </w:rPr>
-        <w:t xml:space="preserve">config imports to new approach </w:t>
-      </w:r>
-      <w:r>
-        <w:rPr>
-          <w:color w:val="70AD47" w:themeColor="accent6"/>
-        </w:rPr>
-        <w:t>(delete existing Val columns for those)</w:t>
-      </w:r>
-    </w:p>
-    <w:p>
-      <w:pPr>
-        <w:pStyle w:val="ListParagraph"/>
-        <w:numPr>
-          <w:ilvl w:val="0"/>
-          <w:numId w:val="8"/>
-        </w:numPr>
       </w:pPr>
       <w:r>
         <w:t xml:space="preserve">Convert remaining Test File tables to generic so that all external calls are </w:t>
@@ -246,15 +403,7 @@
       </w:r>
       <w:proofErr w:type="gramEnd"/>
       <w:r>
-        <w:t xml:space="preserve"> </w:t>
-      </w:r>
-      <w:proofErr w:type="spellStart"/>
-      <w:r>
-        <w:t>New_tbl</w:t>
-      </w:r>
-      <w:proofErr w:type="spellEnd"/>
-      <w:r>
-        <w:t xml:space="preserve"> function</w:t>
+        <w:t xml:space="preserve"> New_tbl function</w:t>
       </w:r>
     </w:p>
     <w:p>
@@ -304,7 +453,6 @@
           <w:color w:val="70AD47" w:themeColor="accent6"/>
         </w:rPr>
       </w:pPr>
-      <w:proofErr w:type="spellStart"/>
       <w:r>
         <w:rPr>
           <w:color w:val="70AD47" w:themeColor="accent6"/>
@@ -315,28 +463,7 @@
         <w:rPr>
           <w:color w:val="70AD47" w:themeColor="accent6"/>
         </w:rPr>
-        <w:t>XMLWrite</w:t>
-      </w:r>
-      <w:proofErr w:type="spellEnd"/>
-      <w:r>
-        <w:rPr>
-          <w:color w:val="70AD47" w:themeColor="accent6"/>
-        </w:rPr>
-        <w:t xml:space="preserve"> (need to set up </w:t>
-      </w:r>
-      <w:proofErr w:type="spellStart"/>
-      <w:r>
-        <w:rPr>
-          <w:color w:val="70AD47" w:themeColor="accent6"/>
-        </w:rPr>
-        <w:t>tblClass</w:t>
-      </w:r>
-      <w:proofErr w:type="spellEnd"/>
-      <w:r>
-        <w:rPr>
-          <w:color w:val="70AD47" w:themeColor="accent6"/>
-        </w:rPr>
-        <w:t xml:space="preserve"> to Provision and format it)</w:t>
+        <w:t>XMLWrite (need to set up tblClass to Provision and format it)</w:t>
       </w:r>
     </w:p>
     <w:p>
@@ -347,11 +474,9 @@
           <w:numId w:val="10"/>
         </w:numPr>
       </w:pPr>
-      <w:proofErr w:type="spellStart"/>
       <w:r>
         <w:t>tblProcess</w:t>
       </w:r>
-      <w:proofErr w:type="spellEnd"/>
     </w:p>
     <w:p>
       <w:pPr>
@@ -361,11 +486,9 @@
           <w:numId w:val="10"/>
         </w:numPr>
       </w:pPr>
-      <w:proofErr w:type="spellStart"/>
       <w:r>
         <w:t>tblColInfo</w:t>
       </w:r>
-      <w:proofErr w:type="spellEnd"/>
     </w:p>
     <w:p>
       <w:pPr>
@@ -383,32 +506,23 @@
         </w:numPr>
       </w:pPr>
       <w:r>
+        <w:t xml:space="preserve">Convert tblF Config import </w:t>
+      </w:r>
+      <w:r>
+        <w:t>to generic (ability to import just a few columns that are in Config file –not all columns in table; should work already based on matching column names but need to verify)</w:t>
+      </w:r>
+    </w:p>
+    <w:p>
+      <w:pPr>
+        <w:pStyle w:val="ListParagraph"/>
+        <w:numPr>
+          <w:ilvl w:val="0"/>
+          <w:numId w:val="8"/>
+        </w:numPr>
+      </w:pPr>
+      <w:r>
         <w:t xml:space="preserve">Convert </w:t>
       </w:r>
-      <w:proofErr w:type="spellStart"/>
-      <w:r>
-        <w:t>tblF</w:t>
-      </w:r>
-      <w:proofErr w:type="spellEnd"/>
-      <w:r>
-        <w:t xml:space="preserve"> Config import </w:t>
-      </w:r>
-      <w:r>
-        <w:t>to generic (ability to import just a few columns that are in Config file –not all columns in table; should work already based on matching column names but need to verify)</w:t>
-      </w:r>
-    </w:p>
-    <w:p>
-      <w:pPr>
-        <w:pStyle w:val="ListParagraph"/>
-        <w:numPr>
-          <w:ilvl w:val="0"/>
-          <w:numId w:val="8"/>
-        </w:numPr>
-      </w:pPr>
-      <w:r>
-        <w:t xml:space="preserve">Convert </w:t>
-      </w:r>
-      <w:proofErr w:type="spellStart"/>
       <w:r>
         <w:rPr>
           <w:b/>
@@ -416,7 +530,6 @@
         </w:rPr>
         <w:t>IsDiagnosticPrint</w:t>
       </w:r>
-      <w:proofErr w:type="spellEnd"/>
       <w:r>
         <w:t xml:space="preserve"> to Scenario Model setting</w:t>
       </w:r>
@@ -430,17 +543,8 @@
         </w:numPr>
       </w:pPr>
       <w:r>
-        <w:t xml:space="preserve">Eliminate </w:t>
-      </w:r>
-      <w:proofErr w:type="spellStart"/>
-      <w:r>
-        <w:t>cellhome</w:t>
-      </w:r>
-      <w:proofErr w:type="spellEnd"/>
-      <w:r>
-        <w:t xml:space="preserve"> as </w:t>
-      </w:r>
-      <w:proofErr w:type="spellStart"/>
+        <w:t xml:space="preserve">Eliminate cellhome as </w:t>
+      </w:r>
       <w:r>
         <w:rPr>
           <w:b/>
@@ -448,7 +552,6 @@
         </w:rPr>
         <w:t>SetTableAttributes</w:t>
       </w:r>
-      <w:proofErr w:type="spellEnd"/>
       <w:r>
         <w:t xml:space="preserve"> argument (set it in Provision instead)</w:t>
       </w:r>
@@ -462,16 +565,12 @@
         </w:numPr>
       </w:pPr>
       <w:r>
+        <w:lastRenderedPageBreak/>
         <w:t>Move header refresh to Provision</w:t>
       </w:r>
       <w:r>
-        <w:t xml:space="preserve"> since names are needed for wayfinding to sense </w:t>
-      </w:r>
-      <w:proofErr w:type="spellStart"/>
-      <w:r>
-        <w:t>ncols</w:t>
-      </w:r>
-      <w:proofErr w:type="spellEnd"/>
+        <w:t xml:space="preserve"> since names are needed for wayfinding to sense ncols</w:t>
+      </w:r>
     </w:p>
     <w:p>
       <w:pPr>
@@ -482,15 +581,7 @@
         </w:numPr>
       </w:pPr>
       <w:r>
-        <w:t xml:space="preserve">Add settings Scenario Model Provision (keep track of </w:t>
-      </w:r>
-      <w:proofErr w:type="spellStart"/>
-      <w:r>
-        <w:t>IsCalculator</w:t>
-      </w:r>
-      <w:proofErr w:type="spellEnd"/>
-      <w:r>
-        <w:t xml:space="preserve"> etc.)</w:t>
+        <w:t>Add settings Scenario Model Provision (keep track of IsCalculator etc.)</w:t>
       </w:r>
     </w:p>
     <w:p>
@@ -558,35 +649,55 @@
         <w:rPr>
           <w:strike/>
         </w:rPr>
-        <w:t xml:space="preserve">Move </w:t>
-      </w:r>
-      <w:proofErr w:type="spellStart"/>
-      <w:r>
+        <w:t>Move modValidation to ValTest workbook</w:t>
+      </w:r>
+    </w:p>
+    <w:p>
+      <w:pPr>
+        <w:pStyle w:val="ListParagraph"/>
+        <w:numPr>
+          <w:ilvl w:val="0"/>
+          <w:numId w:val="1"/>
+        </w:numPr>
         <w:rPr>
           <w:strike/>
         </w:rPr>
-        <w:t>modValidation</w:t>
-      </w:r>
-      <w:proofErr w:type="spellEnd"/>
+      </w:pPr>
       <w:r>
         <w:rPr>
           <w:strike/>
         </w:rPr>
-        <w:t xml:space="preserve"> to </w:t>
-      </w:r>
-      <w:proofErr w:type="spellStart"/>
-      <w:r>
+        <w:t>Move scenario model to separate worksheet</w:t>
+      </w:r>
+    </w:p>
+    <w:p>
+      <w:pPr>
+        <w:pStyle w:val="ListParagraph"/>
+        <w:numPr>
+          <w:ilvl w:val="0"/>
+          <w:numId w:val="1"/>
+        </w:numPr>
         <w:rPr>
           <w:strike/>
         </w:rPr>
-        <w:t>ValTest</w:t>
-      </w:r>
-      <w:proofErr w:type="spellEnd"/>
+      </w:pPr>
       <w:r>
         <w:rPr>
           <w:strike/>
         </w:rPr>
-        <w:t xml:space="preserve"> workbook</w:t>
+        <w:t>Re-order Val</w:t>
+      </w:r>
+      <w:r>
+        <w:rPr>
+          <w:strike/>
+        </w:rPr>
+        <w:t>T</w:t>
+      </w:r>
+      <w:r>
+        <w:rPr>
+          <w:strike/>
+        </w:rPr>
+        <w:t>ests columns</w:t>
       </w:r>
     </w:p>
     <w:p>
@@ -604,7 +715,7 @@
         <w:rPr>
           <w:strike/>
         </w:rPr>
-        <w:t>Move scenario model to separate worksheet</w:t>
+        <w:t>Re-order Validation columns</w:t>
       </w:r>
     </w:p>
     <w:p>
@@ -614,41 +725,9 @@
           <w:ilvl w:val="0"/>
           <w:numId w:val="1"/>
         </w:numPr>
-        <w:rPr>
-          <w:strike/>
-        </w:rPr>
-      </w:pPr>
-      <w:r>
-        <w:rPr>
-          <w:strike/>
-        </w:rPr>
-        <w:t xml:space="preserve">Re-order </w:t>
-      </w:r>
-      <w:proofErr w:type="spellStart"/>
-      <w:r>
-        <w:rPr>
-          <w:strike/>
-        </w:rPr>
-        <w:t>Val</w:t>
-      </w:r>
-      <w:r>
-        <w:rPr>
-          <w:strike/>
-        </w:rPr>
-        <w:t>T</w:t>
-      </w:r>
-      <w:r>
-        <w:rPr>
-          <w:strike/>
-        </w:rPr>
-        <w:t>ests</w:t>
-      </w:r>
-      <w:proofErr w:type="spellEnd"/>
-      <w:r>
-        <w:rPr>
-          <w:strike/>
-        </w:rPr>
-        <w:t xml:space="preserve"> columns</w:t>
+      </w:pPr>
+      <w:r>
+        <w:t>Add WriteValue Step to poke settings into Val test workbook</w:t>
       </w:r>
     </w:p>
     <w:p>
@@ -658,15 +737,9 @@
           <w:ilvl w:val="0"/>
           <w:numId w:val="1"/>
         </w:numPr>
-        <w:rPr>
-          <w:strike/>
-        </w:rPr>
-      </w:pPr>
-      <w:r>
-        <w:rPr>
-          <w:strike/>
-        </w:rPr>
-        <w:t>Re-order Validation columns</w:t>
+      </w:pPr>
+      <w:r>
+        <w:t>Move Compare tables to separate sheets</w:t>
       </w:r>
     </w:p>
     <w:p>
@@ -678,15 +751,7 @@
         </w:numPr>
       </w:pPr>
       <w:r>
-        <w:t xml:space="preserve">Add </w:t>
-      </w:r>
-      <w:proofErr w:type="spellStart"/>
-      <w:r>
-        <w:t>WriteValue</w:t>
-      </w:r>
-      <w:proofErr w:type="spellEnd"/>
-      <w:r>
-        <w:t xml:space="preserve"> Step to poke settings into Val test workbook</w:t>
+        <w:t>Add auto refresh to name Compare tables</w:t>
       </w:r>
     </w:p>
     <w:p>
@@ -698,7 +763,7 @@
         </w:numPr>
       </w:pPr>
       <w:r>
-        <w:t>Move Compare tables to separate sheets</w:t>
+        <w:t>Add cell compare scenario model that auto names</w:t>
       </w:r>
     </w:p>
     <w:p>
@@ -710,39 +775,7 @@
         </w:numPr>
       </w:pPr>
       <w:r>
-        <w:t>Add auto refresh to name Compare tables</w:t>
-      </w:r>
-    </w:p>
-    <w:p>
-      <w:pPr>
-        <w:pStyle w:val="ListParagraph"/>
-        <w:numPr>
-          <w:ilvl w:val="0"/>
-          <w:numId w:val="1"/>
-        </w:numPr>
-      </w:pPr>
-      <w:r>
-        <w:t>Add cell compare scenario model that auto names</w:t>
-      </w:r>
-    </w:p>
-    <w:p>
-      <w:pPr>
-        <w:pStyle w:val="ListParagraph"/>
-        <w:numPr>
-          <w:ilvl w:val="0"/>
-          <w:numId w:val="1"/>
-        </w:numPr>
-      </w:pPr>
-      <w:r>
-        <w:t xml:space="preserve">Rationalize customization in </w:t>
-      </w:r>
-      <w:proofErr w:type="spellStart"/>
-      <w:r>
-        <w:t>modValidation</w:t>
-      </w:r>
-      <w:proofErr w:type="spellEnd"/>
-      <w:r>
-        <w:t xml:space="preserve"> in proprietary test workbook</w:t>
+        <w:t>Rationalize customization in modValidation in proprietary test workbook</w:t>
       </w:r>
       <w:r>
         <w:tab/>
@@ -757,15 +790,7 @@
         <w:t>5</w:t>
       </w:r>
       <w:r>
-        <w:t xml:space="preserve">: re-order columns on </w:t>
-      </w:r>
-      <w:proofErr w:type="spellStart"/>
-      <w:r>
-        <w:t>ValTests</w:t>
-      </w:r>
-      <w:proofErr w:type="spellEnd"/>
-      <w:r>
-        <w:t xml:space="preserve"> worksheet (and add formatting)</w:t>
+        <w:t>: re-order columns on ValTests worksheet (and add formatting)</w:t>
       </w:r>
     </w:p>
     <w:p/>
@@ -842,23 +867,7 @@
         <w:ind w:left="720"/>
       </w:pPr>
       <w:r>
-        <w:t xml:space="preserve">This involved getting </w:t>
-      </w:r>
-      <w:proofErr w:type="spellStart"/>
-      <w:r>
-        <w:t>PrepExcelSteps</w:t>
-      </w:r>
-      <w:proofErr w:type="spellEnd"/>
-      <w:r>
-        <w:t xml:space="preserve"> into </w:t>
-      </w:r>
-      <w:proofErr w:type="spellStart"/>
-      <w:r>
-        <w:t>ValTests</w:t>
-      </w:r>
-      <w:proofErr w:type="spellEnd"/>
-      <w:r>
-        <w:t xml:space="preserve"> workbook because the lite version of scenario model requires this</w:t>
+        <w:t>This involved getting PrepExcelSteps into ValTests workbook because the lite version of scenario model requires this</w:t>
       </w:r>
     </w:p>
     <w:p>
@@ -868,23 +877,7 @@
     </w:p>
     <w:p>
       <w:r>
-        <w:t xml:space="preserve">Step 1: Move </w:t>
-      </w:r>
-      <w:proofErr w:type="spellStart"/>
-      <w:r>
-        <w:t>modValidation</w:t>
-      </w:r>
-      <w:proofErr w:type="spellEnd"/>
-      <w:r>
-        <w:t xml:space="preserve"> to </w:t>
-      </w:r>
-      <w:proofErr w:type="spellStart"/>
-      <w:r>
-        <w:t>ValTest</w:t>
-      </w:r>
-      <w:proofErr w:type="spellEnd"/>
-      <w:r>
-        <w:t xml:space="preserve"> workbook</w:t>
+        <w:t>Step 1: Move modValidation to ValTest workbook</w:t>
       </w:r>
     </w:p>
     <w:p/>
@@ -941,37 +934,13 @@
         <w:t>Add subroutine</w:t>
       </w:r>
       <w:r>
-        <w:t xml:space="preserve"> </w:t>
-      </w:r>
-      <w:proofErr w:type="spellStart"/>
-      <w:r>
-        <w:t>new_tbl</w:t>
-      </w:r>
-      <w:proofErr w:type="spellEnd"/>
-      <w:r>
-        <w:t xml:space="preserve">() </w:t>
-      </w:r>
-      <w:r>
-        <w:t xml:space="preserve"> to </w:t>
-      </w:r>
-      <w:proofErr w:type="spellStart"/>
-      <w:r>
-        <w:t>modUtilities</w:t>
-      </w:r>
-      <w:proofErr w:type="spellEnd"/>
-      <w:r>
-        <w:t xml:space="preserve"> to instantiate tblGeneric</w:t>
-      </w:r>
-      <w:r>
-        <w:t xml:space="preserve">, </w:t>
-      </w:r>
-      <w:proofErr w:type="spellStart"/>
-      <w:r>
-        <w:t>tblProcess</w:t>
-      </w:r>
-      <w:proofErr w:type="spellEnd"/>
-      <w:r>
-        <w:t xml:space="preserve"> etc.  This should be standard</w:t>
+        <w:t xml:space="preserve"> new_tbl() </w:t>
+      </w:r>
+      <w:r>
+        <w:t xml:space="preserve"> to modUtilities to instantiate tblGeneric</w:t>
+      </w:r>
+      <w:r>
+        <w:t>, tblProcess etc.  This should be standard</w:t>
       </w:r>
     </w:p>
     <w:p>
@@ -1052,93 +1021,42 @@
       <w:r>
         <w:t xml:space="preserve">    </w:t>
       </w:r>
-      <w:proofErr w:type="spellStart"/>
       <w:r>
         <w:rPr>
           <w:rFonts w:ascii="Courier" w:hAnsi="Courier"/>
           <w:highlight w:val="lightGray"/>
         </w:rPr>
-        <w:t>sRunCommand</w:t>
-      </w:r>
-      <w:proofErr w:type="spellEnd"/>
-      <w:r>
+        <w:t>sRunCommand = "'" &amp; sFileTest &amp; "'!New_tbl"</w:t>
+      </w:r>
+    </w:p>
+    <w:p>
+      <w:pPr>
+        <w:pStyle w:val="ListParagraph"/>
+        <w:ind w:left="1080"/>
         <w:rPr>
           <w:rFonts w:ascii="Courier" w:hAnsi="Courier"/>
-          <w:highlight w:val="lightGray"/>
-        </w:rPr>
-        <w:t xml:space="preserve"> = "'" &amp; </w:t>
-      </w:r>
-      <w:proofErr w:type="spellStart"/>
-      <w:r>
-        <w:rPr>
-          <w:rFonts w:ascii="Courier" w:hAnsi="Courier"/>
-          <w:highlight w:val="lightGray"/>
-        </w:rPr>
-        <w:t>sFileTest</w:t>
-      </w:r>
-      <w:proofErr w:type="spellEnd"/>
-      <w:r>
-        <w:rPr>
-          <w:rFonts w:ascii="Courier" w:hAnsi="Courier"/>
-          <w:highlight w:val="lightGray"/>
-        </w:rPr>
-        <w:t xml:space="preserve"> &amp; "'!</w:t>
-      </w:r>
-      <w:proofErr w:type="spellStart"/>
-      <w:r>
-        <w:rPr>
-          <w:rFonts w:ascii="Courier" w:hAnsi="Courier"/>
-          <w:highlight w:val="lightGray"/>
-        </w:rPr>
+        </w:rPr>
+      </w:pPr>
+    </w:p>
+    <w:p>
+      <w:pPr>
+        <w:pStyle w:val="ListParagraph"/>
+        <w:numPr>
+          <w:ilvl w:val="0"/>
+          <w:numId w:val="3"/>
+        </w:numPr>
+      </w:pPr>
+      <w:r>
+        <w:t>Placed</w:t>
+      </w:r>
+      <w:r>
+        <w:t xml:space="preserve"> </w:t>
+      </w:r>
+      <w:r>
         <w:t>New_tbl</w:t>
       </w:r>
-      <w:proofErr w:type="spellEnd"/>
-      <w:r>
-        <w:rPr>
-          <w:rFonts w:ascii="Courier" w:hAnsi="Courier"/>
-          <w:highlight w:val="lightGray"/>
-        </w:rPr>
-        <w:t>"</w:t>
-      </w:r>
-    </w:p>
-    <w:p>
-      <w:pPr>
-        <w:pStyle w:val="ListParagraph"/>
-        <w:ind w:left="1080"/>
-        <w:rPr>
-          <w:rFonts w:ascii="Courier" w:hAnsi="Courier"/>
-        </w:rPr>
-      </w:pPr>
-    </w:p>
-    <w:p>
-      <w:pPr>
-        <w:pStyle w:val="ListParagraph"/>
-        <w:numPr>
-          <w:ilvl w:val="0"/>
-          <w:numId w:val="3"/>
-        </w:numPr>
-      </w:pPr>
-      <w:r>
-        <w:t>Placed</w:t>
-      </w:r>
-      <w:r>
-        <w:t xml:space="preserve"> </w:t>
-      </w:r>
-      <w:proofErr w:type="spellStart"/>
-      <w:r>
-        <w:t>New_tbl</w:t>
-      </w:r>
-      <w:proofErr w:type="spellEnd"/>
-      <w:r>
-        <w:t xml:space="preserve"> subroutine in test file (</w:t>
-      </w:r>
-      <w:proofErr w:type="spellStart"/>
-      <w:r>
-        <w:t>modUtilities</w:t>
-      </w:r>
-      <w:proofErr w:type="spellEnd"/>
-      <w:r>
-        <w:t>) per MSDN article</w:t>
+      <w:r>
+        <w:t xml:space="preserve"> subroutine in test file (modUtilities) per MSDN article</w:t>
       </w:r>
     </w:p>
     <w:p>
@@ -1216,13 +1134,8 @@
       <w:r>
         <w:t xml:space="preserve">see </w:t>
       </w:r>
-      <w:proofErr w:type="spellStart"/>
-      <w:r>
-        <w:t>Stackoverflow</w:t>
-      </w:r>
-      <w:proofErr w:type="spellEnd"/>
-      <w:r>
-        <w:t xml:space="preserve"> post) was not needed</w:t>
+      <w:r>
+        <w:t>Stackoverflow post) was not needed</w:t>
       </w:r>
     </w:p>
     <w:p>
@@ -1254,11 +1167,9 @@
       <w:r>
         <w:t xml:space="preserve">perty to </w:t>
       </w:r>
-      <w:proofErr w:type="spellStart"/>
       <w:r>
         <w:t>PublicNotCreatable</w:t>
       </w:r>
-      <w:proofErr w:type="spellEnd"/>
     </w:p>
     <w:p>
       <w:pPr>
@@ -1343,15 +1254,7 @@
         <w:ind w:left="720"/>
       </w:pPr>
       <w:r>
-        <w:t xml:space="preserve">Needed in </w:t>
-      </w:r>
-      <w:proofErr w:type="spellStart"/>
-      <w:r>
-        <w:t>ValTests</w:t>
-      </w:r>
-      <w:proofErr w:type="spellEnd"/>
-      <w:r>
-        <w:t>:</w:t>
+        <w:t>Needed in ValTests:</w:t>
       </w:r>
     </w:p>
     <w:p>
@@ -1403,31 +1306,7 @@
         <w:ind w:left="720"/>
       </w:pPr>
       <w:r>
-        <w:t xml:space="preserve">Need to switch </w:t>
-      </w:r>
-      <w:proofErr w:type="spellStart"/>
-      <w:r>
-        <w:t>RunTests</w:t>
-      </w:r>
-      <w:proofErr w:type="spellEnd"/>
-      <w:r>
-        <w:t xml:space="preserve"> function to open test workbook instead of </w:t>
-      </w:r>
-      <w:proofErr w:type="spellStart"/>
-      <w:r>
-        <w:t>ValTests</w:t>
-      </w:r>
-      <w:proofErr w:type="spellEnd"/>
-      <w:r>
-        <w:t xml:space="preserve"> which is now “</w:t>
-      </w:r>
-      <w:proofErr w:type="spellStart"/>
-      <w:r>
-        <w:t>ThisWorkbook</w:t>
-      </w:r>
-      <w:proofErr w:type="spellEnd"/>
-      <w:r>
-        <w:t>”</w:t>
+        <w:t>Need to switch RunTests function to open test workbook instead of ValTests which is now “ThisWorkbook”</w:t>
       </w:r>
     </w:p>
     <w:p>
@@ -1440,15 +1319,7 @@
         <w:ind w:left="720"/>
       </w:pPr>
       <w:r>
-        <w:t xml:space="preserve">Need to modify </w:t>
-      </w:r>
-      <w:proofErr w:type="spellStart"/>
-      <w:r>
-        <w:t>tbl</w:t>
-      </w:r>
-      <w:proofErr w:type="spellEnd"/>
-      <w:r>
-        <w:t xml:space="preserve"> process provision routine to allow workbook object as optional input. TblGeneric already has this</w:t>
+        <w:t>Need to modify tbl process provision routine to allow workbook object as optional input. TblGeneric already has this</w:t>
       </w:r>
     </w:p>
     <w:p/>
@@ -1465,7 +1336,7 @@
 </file>
 
 <file path=word/numbering.xml><?xml version="1.0" encoding="utf-8"?>
-<w:numbering xmlns:wpc="http://schemas.microsoft.com/office/word/2010/wordprocessingCanvas" xmlns:cx="http://schemas.microsoft.com/office/drawing/2014/chartex" xmlns:cx1="http://schemas.microsoft.com/office/drawing/2015/9/8/chartex" xmlns:cx2="http://schemas.microsoft.com/office/drawing/2015/10/21/chartex" xmlns:cx3="http://schemas.microsoft.com/office/drawing/2016/5/9/chartex" xmlns:cx4="http://schemas.microsoft.com/office/drawing/2016/5/10/chartex" xmlns:cx5="http://schemas.microsoft.com/office/drawing/2016/5/11/chartex" xmlns:cx6="http://schemas.microsoft.com/office/drawing/2016/5/12/chartex" xmlns:cx7="http://schemas.microsoft.com/office/drawing/2016/5/13/chartex" xmlns:cx8="http://schemas.microsoft.com/office/drawing/2016/5/14/chartex" xmlns:mc="http://schemas.openxmlformats.org/markup-compatibility/2006" xmlns:aink="http://schemas.microsoft.com/office/drawing/2016/ink" xmlns:am3d="http://schemas.microsoft.com/office/drawing/2017/model3d" xmlns:o="urn:schemas-microsoft-com:office:office" xmlns:r="http://schemas.openxmlformats.org/officeDocument/2006/relationships" xmlns:m="http://schemas.openxmlformats.org/officeDocument/2006/math" xmlns:v="urn:schemas-microsoft-com:vml" xmlns:wp14="http://schemas.microsoft.com/office/word/2010/wordprocessingDrawing" xmlns:wp="http://schemas.openxmlformats.org/drawingml/2006/wordprocessingDrawing" xmlns:w10="urn:schemas-microsoft-com:office:word" xmlns:w="http://schemas.openxmlformats.org/wordprocessingml/2006/main" xmlns:w14="http://schemas.microsoft.com/office/word/2010/wordml" xmlns:w15="http://schemas.microsoft.com/office/word/2012/wordml" xmlns:w16cex="http://schemas.microsoft.com/office/word/2018/wordml/cex" xmlns:w16cid="http://schemas.microsoft.com/office/word/2016/wordml/cid" xmlns:w16="http://schemas.microsoft.com/office/word/2018/wordml" xmlns:w16se="http://schemas.microsoft.com/office/word/2015/wordml/symex" xmlns:wpg="http://schemas.microsoft.com/office/word/2010/wordprocessingGroup" xmlns:wpi="http://schemas.microsoft.com/office/word/2010/wordprocessingInk" xmlns:wne="http://schemas.microsoft.com/office/word/2006/wordml" xmlns:wps="http://schemas.microsoft.com/office/word/2010/wordprocessingShape" mc:Ignorable="w14 w15 w16se w16cid w16 w16cex wp14">
+<w:numbering xmlns:wpc="http://schemas.microsoft.com/office/word/2010/wordprocessingCanvas" xmlns:cx="http://schemas.microsoft.com/office/drawing/2014/chartex" xmlns:cx1="http://schemas.microsoft.com/office/drawing/2015/9/8/chartex" xmlns:cx2="http://schemas.microsoft.com/office/drawing/2015/10/21/chartex" xmlns:cx3="http://schemas.microsoft.com/office/drawing/2016/5/9/chartex" xmlns:cx4="http://schemas.microsoft.com/office/drawing/2016/5/10/chartex" xmlns:cx5="http://schemas.microsoft.com/office/drawing/2016/5/11/chartex" xmlns:cx6="http://schemas.microsoft.com/office/drawing/2016/5/12/chartex" xmlns:cx7="http://schemas.microsoft.com/office/drawing/2016/5/13/chartex" xmlns:cx8="http://schemas.microsoft.com/office/drawing/2016/5/14/chartex" xmlns:mc="http://schemas.openxmlformats.org/markup-compatibility/2006" xmlns:aink="http://schemas.microsoft.com/office/drawing/2016/ink" xmlns:am3d="http://schemas.microsoft.com/office/drawing/2017/model3d" xmlns:o="urn:schemas-microsoft-com:office:office" xmlns:r="http://schemas.openxmlformats.org/officeDocument/2006/relationships" xmlns:m="http://schemas.openxmlformats.org/officeDocument/2006/math" xmlns:v="urn:schemas-microsoft-com:vml" xmlns:wp14="http://schemas.microsoft.com/office/word/2010/wordprocessingDrawing" xmlns:wp="http://schemas.openxmlformats.org/drawingml/2006/wordprocessingDrawing" xmlns:w10="urn:schemas-microsoft-com:office:word" xmlns:w="http://schemas.openxmlformats.org/wordprocessingml/2006/main" xmlns:w14="http://schemas.microsoft.com/office/word/2010/wordml" xmlns:w15="http://schemas.microsoft.com/office/word/2012/wordml" xmlns:w16cex="http://schemas.microsoft.com/office/word/2018/wordml/cex" xmlns:w16cid="http://schemas.microsoft.com/office/word/2016/wordml/cid" xmlns:w16="http://schemas.microsoft.com/office/word/2018/wordml" xmlns:w16sdtdh="http://schemas.microsoft.com/office/word/2020/wordml/sdtdatahash" xmlns:w16se="http://schemas.microsoft.com/office/word/2015/wordml/symex" xmlns:wpg="http://schemas.microsoft.com/office/word/2010/wordprocessingGroup" xmlns:wpi="http://schemas.microsoft.com/office/word/2010/wordprocessingInk" xmlns:wne="http://schemas.microsoft.com/office/word/2006/wordml" xmlns:wps="http://schemas.microsoft.com/office/word/2010/wordprocessingShape" mc:Ignorable="w14 w15 w16se w16cid w16 w16cex w16sdtdh wp14">
   <w:abstractNum w:abstractNumId="0" w15:restartNumberingAfterBreak="0">
     <w:nsid w:val="01530D75"/>
     <w:multiLevelType w:val="hybridMultilevel"/>
@@ -2108,6 +1979,95 @@
     </w:lvl>
   </w:abstractNum>
   <w:abstractNum w:abstractNumId="7" w15:restartNumberingAfterBreak="0">
+    <w:nsid w:val="42A20036"/>
+    <w:multiLevelType w:val="hybridMultilevel"/>
+    <w:tmpl w:val="ED7EB416"/>
+    <w:lvl w:ilvl="0" w:tplc="0409000F">
+      <w:start w:val="1"/>
+      <w:numFmt w:val="decimal"/>
+      <w:lvlText w:val="%1."/>
+      <w:lvlJc w:val="left"/>
+      <w:pPr>
+        <w:ind w:left="720" w:hanging="360"/>
+      </w:pPr>
+      <w:rPr>
+        <w:rFonts w:hint="default"/>
+      </w:rPr>
+    </w:lvl>
+    <w:lvl w:ilvl="1" w:tplc="04090019">
+      <w:start w:val="1"/>
+      <w:numFmt w:val="lowerLetter"/>
+      <w:lvlText w:val="%2."/>
+      <w:lvlJc w:val="left"/>
+      <w:pPr>
+        <w:ind w:left="1440" w:hanging="360"/>
+      </w:pPr>
+    </w:lvl>
+    <w:lvl w:ilvl="2" w:tplc="0409001B" w:tentative="1">
+      <w:start w:val="1"/>
+      <w:numFmt w:val="lowerRoman"/>
+      <w:lvlText w:val="%3."/>
+      <w:lvlJc w:val="right"/>
+      <w:pPr>
+        <w:ind w:left="2160" w:hanging="180"/>
+      </w:pPr>
+    </w:lvl>
+    <w:lvl w:ilvl="3" w:tplc="0409000F" w:tentative="1">
+      <w:start w:val="1"/>
+      <w:numFmt w:val="decimal"/>
+      <w:lvlText w:val="%4."/>
+      <w:lvlJc w:val="left"/>
+      <w:pPr>
+        <w:ind w:left="2880" w:hanging="360"/>
+      </w:pPr>
+    </w:lvl>
+    <w:lvl w:ilvl="4" w:tplc="04090019" w:tentative="1">
+      <w:start w:val="1"/>
+      <w:numFmt w:val="lowerLetter"/>
+      <w:lvlText w:val="%5."/>
+      <w:lvlJc w:val="left"/>
+      <w:pPr>
+        <w:ind w:left="3600" w:hanging="360"/>
+      </w:pPr>
+    </w:lvl>
+    <w:lvl w:ilvl="5" w:tplc="0409001B" w:tentative="1">
+      <w:start w:val="1"/>
+      <w:numFmt w:val="lowerRoman"/>
+      <w:lvlText w:val="%6."/>
+      <w:lvlJc w:val="right"/>
+      <w:pPr>
+        <w:ind w:left="4320" w:hanging="180"/>
+      </w:pPr>
+    </w:lvl>
+    <w:lvl w:ilvl="6" w:tplc="0409000F" w:tentative="1">
+      <w:start w:val="1"/>
+      <w:numFmt w:val="decimal"/>
+      <w:lvlText w:val="%7."/>
+      <w:lvlJc w:val="left"/>
+      <w:pPr>
+        <w:ind w:left="5040" w:hanging="360"/>
+      </w:pPr>
+    </w:lvl>
+    <w:lvl w:ilvl="7" w:tplc="04090019" w:tentative="1">
+      <w:start w:val="1"/>
+      <w:numFmt w:val="lowerLetter"/>
+      <w:lvlText w:val="%8."/>
+      <w:lvlJc w:val="left"/>
+      <w:pPr>
+        <w:ind w:left="5760" w:hanging="360"/>
+      </w:pPr>
+    </w:lvl>
+    <w:lvl w:ilvl="8" w:tplc="0409001B" w:tentative="1">
+      <w:start w:val="1"/>
+      <w:numFmt w:val="lowerRoman"/>
+      <w:lvlText w:val="%9."/>
+      <w:lvlJc w:val="right"/>
+      <w:pPr>
+        <w:ind w:left="6480" w:hanging="180"/>
+      </w:pPr>
+    </w:lvl>
+  </w:abstractNum>
+  <w:abstractNum w:abstractNumId="8" w15:restartNumberingAfterBreak="0">
     <w:nsid w:val="43EA2749"/>
     <w:multiLevelType w:val="hybridMultilevel"/>
     <w:tmpl w:val="8BCA374E"/>
@@ -2220,7 +2180,120 @@
       </w:rPr>
     </w:lvl>
   </w:abstractNum>
-  <w:abstractNum w:abstractNumId="8" w15:restartNumberingAfterBreak="0">
+  <w:abstractNum w:abstractNumId="9" w15:restartNumberingAfterBreak="0">
+    <w:nsid w:val="453376C8"/>
+    <w:multiLevelType w:val="hybridMultilevel"/>
+    <w:tmpl w:val="6F30E948"/>
+    <w:lvl w:ilvl="0" w:tplc="04090001">
+      <w:start w:val="1"/>
+      <w:numFmt w:val="bullet"/>
+      <w:lvlText w:val=""/>
+      <w:lvlJc w:val="left"/>
+      <w:pPr>
+        <w:ind w:left="720" w:hanging="360"/>
+      </w:pPr>
+      <w:rPr>
+        <w:rFonts w:ascii="Symbol" w:hAnsi="Symbol" w:hint="default"/>
+      </w:rPr>
+    </w:lvl>
+    <w:lvl w:ilvl="1" w:tplc="04090003" w:tentative="1">
+      <w:start w:val="1"/>
+      <w:numFmt w:val="bullet"/>
+      <w:lvlText w:val="o"/>
+      <w:lvlJc w:val="left"/>
+      <w:pPr>
+        <w:ind w:left="1440" w:hanging="360"/>
+      </w:pPr>
+      <w:rPr>
+        <w:rFonts w:ascii="Courier New" w:hAnsi="Courier New" w:cs="Courier New" w:hint="default"/>
+      </w:rPr>
+    </w:lvl>
+    <w:lvl w:ilvl="2" w:tplc="04090005" w:tentative="1">
+      <w:start w:val="1"/>
+      <w:numFmt w:val="bullet"/>
+      <w:lvlText w:val=""/>
+      <w:lvlJc w:val="left"/>
+      <w:pPr>
+        <w:ind w:left="2160" w:hanging="360"/>
+      </w:pPr>
+      <w:rPr>
+        <w:rFonts w:ascii="Wingdings" w:hAnsi="Wingdings" w:hint="default"/>
+      </w:rPr>
+    </w:lvl>
+    <w:lvl w:ilvl="3" w:tplc="04090001" w:tentative="1">
+      <w:start w:val="1"/>
+      <w:numFmt w:val="bullet"/>
+      <w:lvlText w:val=""/>
+      <w:lvlJc w:val="left"/>
+      <w:pPr>
+        <w:ind w:left="2880" w:hanging="360"/>
+      </w:pPr>
+      <w:rPr>
+        <w:rFonts w:ascii="Symbol" w:hAnsi="Symbol" w:hint="default"/>
+      </w:rPr>
+    </w:lvl>
+    <w:lvl w:ilvl="4" w:tplc="04090003" w:tentative="1">
+      <w:start w:val="1"/>
+      <w:numFmt w:val="bullet"/>
+      <w:lvlText w:val="o"/>
+      <w:lvlJc w:val="left"/>
+      <w:pPr>
+        <w:ind w:left="3600" w:hanging="360"/>
+      </w:pPr>
+      <w:rPr>
+        <w:rFonts w:ascii="Courier New" w:hAnsi="Courier New" w:cs="Courier New" w:hint="default"/>
+      </w:rPr>
+    </w:lvl>
+    <w:lvl w:ilvl="5" w:tplc="04090005" w:tentative="1">
+      <w:start w:val="1"/>
+      <w:numFmt w:val="bullet"/>
+      <w:lvlText w:val=""/>
+      <w:lvlJc w:val="left"/>
+      <w:pPr>
+        <w:ind w:left="4320" w:hanging="360"/>
+      </w:pPr>
+      <w:rPr>
+        <w:rFonts w:ascii="Wingdings" w:hAnsi="Wingdings" w:hint="default"/>
+      </w:rPr>
+    </w:lvl>
+    <w:lvl w:ilvl="6" w:tplc="04090001" w:tentative="1">
+      <w:start w:val="1"/>
+      <w:numFmt w:val="bullet"/>
+      <w:lvlText w:val=""/>
+      <w:lvlJc w:val="left"/>
+      <w:pPr>
+        <w:ind w:left="5040" w:hanging="360"/>
+      </w:pPr>
+      <w:rPr>
+        <w:rFonts w:ascii="Symbol" w:hAnsi="Symbol" w:hint="default"/>
+      </w:rPr>
+    </w:lvl>
+    <w:lvl w:ilvl="7" w:tplc="04090003" w:tentative="1">
+      <w:start w:val="1"/>
+      <w:numFmt w:val="bullet"/>
+      <w:lvlText w:val="o"/>
+      <w:lvlJc w:val="left"/>
+      <w:pPr>
+        <w:ind w:left="5760" w:hanging="360"/>
+      </w:pPr>
+      <w:rPr>
+        <w:rFonts w:ascii="Courier New" w:hAnsi="Courier New" w:cs="Courier New" w:hint="default"/>
+      </w:rPr>
+    </w:lvl>
+    <w:lvl w:ilvl="8" w:tplc="04090005" w:tentative="1">
+      <w:start w:val="1"/>
+      <w:numFmt w:val="bullet"/>
+      <w:lvlText w:val=""/>
+      <w:lvlJc w:val="left"/>
+      <w:pPr>
+        <w:ind w:left="6480" w:hanging="360"/>
+      </w:pPr>
+      <w:rPr>
+        <w:rFonts w:ascii="Wingdings" w:hAnsi="Wingdings" w:hint="default"/>
+      </w:rPr>
+    </w:lvl>
+  </w:abstractNum>
+  <w:abstractNum w:abstractNumId="10" w15:restartNumberingAfterBreak="0">
     <w:nsid w:val="461312E2"/>
     <w:multiLevelType w:val="hybridMultilevel"/>
     <w:tmpl w:val="5300B0B6"/>
@@ -2309,7 +2382,7 @@
       </w:pPr>
     </w:lvl>
   </w:abstractNum>
-  <w:abstractNum w:abstractNumId="9" w15:restartNumberingAfterBreak="0">
+  <w:abstractNum w:abstractNumId="11" w15:restartNumberingAfterBreak="0">
     <w:nsid w:val="7DA86AE1"/>
     <w:multiLevelType w:val="hybridMultilevel"/>
     <w:tmpl w:val="34DAE43C"/>
@@ -2423,7 +2496,7 @@
     </w:lvl>
   </w:abstractNum>
   <w:num w:numId="1">
-    <w:abstractNumId w:val="8"/>
+    <w:abstractNumId w:val="10"/>
   </w:num>
   <w:num w:numId="2">
     <w:abstractNumId w:val="4"/>
@@ -2432,13 +2505,13 @@
     <w:abstractNumId w:val="3"/>
   </w:num>
   <w:num w:numId="4">
-    <w:abstractNumId w:val="7"/>
+    <w:abstractNumId w:val="8"/>
   </w:num>
   <w:num w:numId="5">
     <w:abstractNumId w:val="2"/>
   </w:num>
   <w:num w:numId="6">
-    <w:abstractNumId w:val="9"/>
+    <w:abstractNumId w:val="11"/>
   </w:num>
   <w:num w:numId="7">
     <w:abstractNumId w:val="6"/>
@@ -2452,11 +2525,17 @@
   <w:num w:numId="10">
     <w:abstractNumId w:val="1"/>
   </w:num>
+  <w:num w:numId="11">
+    <w:abstractNumId w:val="7"/>
+  </w:num>
+  <w:num w:numId="12">
+    <w:abstractNumId w:val="9"/>
+  </w:num>
 </w:numbering>
 </file>
 
 <file path=word/styles.xml><?xml version="1.0" encoding="utf-8"?>
-<w:styles xmlns:mc="http://schemas.openxmlformats.org/markup-compatibility/2006" xmlns:r="http://schemas.openxmlformats.org/officeDocument/2006/relationships" xmlns:w="http://schemas.openxmlformats.org/wordprocessingml/2006/main" xmlns:w14="http://schemas.microsoft.com/office/word/2010/wordml" xmlns:w15="http://schemas.microsoft.com/office/word/2012/wordml" xmlns:w16cex="http://schemas.microsoft.com/office/word/2018/wordml/cex" xmlns:w16cid="http://schemas.microsoft.com/office/word/2016/wordml/cid" xmlns:w16="http://schemas.microsoft.com/office/word/2018/wordml" xmlns:w16se="http://schemas.microsoft.com/office/word/2015/wordml/symex" mc:Ignorable="w14 w15 w16se w16cid w16 w16cex">
+<w:styles xmlns:mc="http://schemas.openxmlformats.org/markup-compatibility/2006" xmlns:r="http://schemas.openxmlformats.org/officeDocument/2006/relationships" xmlns:w="http://schemas.openxmlformats.org/wordprocessingml/2006/main" xmlns:w14="http://schemas.microsoft.com/office/word/2010/wordml" xmlns:w15="http://schemas.microsoft.com/office/word/2012/wordml" xmlns:w16cex="http://schemas.microsoft.com/office/word/2018/wordml/cex" xmlns:w16cid="http://schemas.microsoft.com/office/word/2016/wordml/cid" xmlns:w16="http://schemas.microsoft.com/office/word/2018/wordml" xmlns:w16sdtdh="http://schemas.microsoft.com/office/word/2020/wordml/sdtdatahash" xmlns:w16se="http://schemas.microsoft.com/office/word/2015/wordml/symex" mc:Ignorable="w14 w15 w16se w16cid w16 w16cex w16sdtdh">
   <w:docDefaults>
     <w:rPrDefault>
       <w:rPr>

</xml_diff>